<commit_message>
Check unhandled exception with windbg
</commit_message>
<xml_diff>
--- a/windbg.docx
+++ b/windbg.docx
@@ -5,6 +5,11 @@
     <w:p>
       <w:pPr>
         <w:pStyle w:val="3"/>
+        <w:numPr>
+          <w:ilvl w:val="0"/>
+          <w:numId w:val="1"/>
+        </w:numPr>
+        <w:ind w:left="425" w:leftChars="0" w:hanging="425" w:firstLineChars="0"/>
         <w:rPr>
           <w:rFonts w:hint="eastAsia"/>
           <w:lang w:val="en-US" w:eastAsia="zh-CN"/>
@@ -22,7 +27,7 @@
       <w:pPr>
         <w:numPr>
           <w:ilvl w:val="0"/>
-          <w:numId w:val="1"/>
+          <w:numId w:val="2"/>
         </w:numPr>
         <w:ind w:left="420" w:leftChars="0" w:hanging="420" w:firstLineChars="0"/>
         <w:rPr>
@@ -42,7 +47,7 @@
       <w:pPr>
         <w:numPr>
           <w:ilvl w:val="0"/>
-          <w:numId w:val="1"/>
+          <w:numId w:val="2"/>
         </w:numPr>
         <w:ind w:left="420" w:leftChars="0" w:hanging="420" w:firstLineChars="0"/>
         <w:rPr>
@@ -61,6 +66,7 @@
     <w:p>
       <w:pPr>
         <w:numPr>
+          <w:ilvl w:val="0"/>
           <w:numId w:val="0"/>
         </w:numPr>
         <w:ind w:leftChars="0" w:firstLine="420" w:firstLineChars="0"/>
@@ -80,6 +86,7 @@
     <w:p>
       <w:pPr>
         <w:numPr>
+          <w:ilvl w:val="0"/>
           <w:numId w:val="0"/>
         </w:numPr>
         <w:ind w:leftChars="0" w:firstLine="420" w:firstLineChars="0"/>
@@ -99,6 +106,7 @@
     <w:p>
       <w:pPr>
         <w:numPr>
+          <w:ilvl w:val="0"/>
           <w:numId w:val="0"/>
         </w:numPr>
         <w:ind w:leftChars="0" w:firstLine="420" w:firstLineChars="0"/>
@@ -118,6 +126,7 @@
     <w:p>
       <w:pPr>
         <w:numPr>
+          <w:ilvl w:val="0"/>
           <w:numId w:val="0"/>
         </w:numPr>
         <w:ind w:leftChars="0" w:firstLine="420" w:firstLineChars="0"/>
@@ -174,7 +183,7 @@
       <w:pPr>
         <w:numPr>
           <w:ilvl w:val="0"/>
-          <w:numId w:val="1"/>
+          <w:numId w:val="2"/>
         </w:numPr>
         <w:ind w:left="420" w:leftChars="0" w:hanging="420" w:firstLineChars="0"/>
         <w:rPr>
@@ -389,6 +398,7 @@
     <w:p>
       <w:pPr>
         <w:numPr>
+          <w:ilvl w:val="0"/>
           <w:numId w:val="0"/>
         </w:numPr>
         <w:ind w:leftChars="0" w:firstLine="420" w:firstLineChars="0"/>
@@ -401,6 +411,7 @@
     <w:p>
       <w:pPr>
         <w:numPr>
+          <w:ilvl w:val="0"/>
           <w:numId w:val="0"/>
         </w:numPr>
         <w:ind w:firstLine="420" w:firstLineChars="0"/>
@@ -420,6 +431,7 @@
     <w:p>
       <w:pPr>
         <w:numPr>
+          <w:ilvl w:val="0"/>
           <w:numId w:val="0"/>
         </w:numPr>
         <w:ind w:firstLine="420" w:firstLineChars="0"/>
@@ -439,6 +451,7 @@
     <w:p>
       <w:pPr>
         <w:numPr>
+          <w:ilvl w:val="0"/>
           <w:numId w:val="0"/>
         </w:numPr>
         <w:ind w:firstLine="420" w:firstLineChars="0"/>
@@ -494,17 +507,19 @@
     <w:p>
       <w:pPr>
         <w:numPr>
-          <w:numId w:val="0"/>
-        </w:numPr>
-        <w:rPr>
-          <w:rFonts w:hint="eastAsia"/>
-          <w:lang w:val="en-US" w:eastAsia="zh-CN"/>
-        </w:rPr>
-      </w:pPr>
-    </w:p>
-    <w:p>
-      <w:pPr>
-        <w:numPr>
+          <w:ilvl w:val="0"/>
+          <w:numId w:val="0"/>
+        </w:numPr>
+        <w:rPr>
+          <w:rFonts w:hint="eastAsia"/>
+          <w:lang w:val="en-US" w:eastAsia="zh-CN"/>
+        </w:rPr>
+      </w:pPr>
+    </w:p>
+    <w:p>
+      <w:pPr>
+        <w:numPr>
+          <w:ilvl w:val="0"/>
           <w:numId w:val="0"/>
         </w:numPr>
         <w:ind w:leftChars="0" w:firstLine="420" w:firstLineChars="0"/>
@@ -524,6 +539,7 @@
     <w:p>
       <w:pPr>
         <w:numPr>
+          <w:ilvl w:val="0"/>
           <w:numId w:val="0"/>
         </w:numPr>
         <w:ind w:leftChars="0" w:firstLine="420" w:firstLineChars="0"/>
@@ -543,6 +559,7 @@
     <w:p>
       <w:pPr>
         <w:numPr>
+          <w:ilvl w:val="0"/>
           <w:numId w:val="0"/>
         </w:numPr>
         <w:ind w:leftChars="0" w:firstLine="420" w:firstLineChars="0"/>
@@ -598,6 +615,7 @@
     <w:p>
       <w:pPr>
         <w:numPr>
+          <w:ilvl w:val="0"/>
           <w:numId w:val="0"/>
         </w:numPr>
         <w:ind w:leftChars="0" w:firstLine="420" w:firstLineChars="0"/>
@@ -649,6 +667,7 @@
     <w:p>
       <w:pPr>
         <w:numPr>
+          <w:ilvl w:val="0"/>
           <w:numId w:val="0"/>
         </w:numPr>
         <w:ind w:leftChars="0" w:firstLine="420" w:firstLineChars="0"/>
@@ -700,6 +719,7 @@
     <w:p>
       <w:pPr>
         <w:numPr>
+          <w:ilvl w:val="0"/>
           <w:numId w:val="0"/>
         </w:numPr>
         <w:ind w:leftChars="0" w:firstLine="420" w:firstLineChars="0"/>
@@ -709,7 +729,7 @@
       <w:pPr>
         <w:numPr>
           <w:ilvl w:val="0"/>
-          <w:numId w:val="1"/>
+          <w:numId w:val="2"/>
         </w:numPr>
         <w:ind w:left="420" w:leftChars="0" w:hanging="420" w:firstLineChars="0"/>
       </w:pPr>
@@ -725,7 +745,7 @@
       <w:pPr>
         <w:numPr>
           <w:ilvl w:val="0"/>
-          <w:numId w:val="1"/>
+          <w:numId w:val="2"/>
         </w:numPr>
         <w:ind w:left="420" w:leftChars="0" w:hanging="420" w:firstLineChars="0"/>
         <w:rPr>
@@ -744,6 +764,7 @@
     <w:p>
       <w:pPr>
         <w:numPr>
+          <w:ilvl w:val="0"/>
           <w:numId w:val="0"/>
         </w:numPr>
         <w:ind w:leftChars="0" w:firstLine="420" w:firstLineChars="0"/>
@@ -791,6 +812,7 @@
     <w:p>
       <w:pPr>
         <w:numPr>
+          <w:ilvl w:val="0"/>
           <w:numId w:val="0"/>
         </w:numPr>
         <w:ind w:leftChars="0" w:firstLine="420" w:firstLineChars="0"/>
@@ -842,6 +864,7 @@
     <w:p>
       <w:pPr>
         <w:numPr>
+          <w:ilvl w:val="0"/>
           <w:numId w:val="0"/>
         </w:numPr>
         <w:ind w:leftChars="0" w:firstLine="420" w:firstLineChars="0"/>
@@ -851,7 +874,7 @@
       <w:pPr>
         <w:numPr>
           <w:ilvl w:val="0"/>
-          <w:numId w:val="1"/>
+          <w:numId w:val="2"/>
         </w:numPr>
         <w:ind w:left="420" w:leftChars="0" w:hanging="420" w:firstLineChars="0"/>
         <w:rPr>
@@ -892,7 +915,7 @@
       <w:pPr>
         <w:numPr>
           <w:ilvl w:val="0"/>
-          <w:numId w:val="2"/>
+          <w:numId w:val="3"/>
         </w:numPr>
         <w:ind w:left="840" w:leftChars="0" w:hanging="420" w:firstLineChars="0"/>
         <w:rPr>
@@ -932,6 +955,7 @@
     <w:p>
       <w:pPr>
         <w:numPr>
+          <w:ilvl w:val="0"/>
           <w:numId w:val="0"/>
         </w:numPr>
         <w:ind w:left="420" w:leftChars="0"/>
@@ -988,7 +1012,7 @@
       <w:pPr>
         <w:numPr>
           <w:ilvl w:val="0"/>
-          <w:numId w:val="2"/>
+          <w:numId w:val="3"/>
         </w:numPr>
         <w:ind w:left="840" w:leftChars="0" w:hanging="420" w:firstLineChars="0"/>
         <w:rPr>
@@ -1028,6 +1052,7 @@
     <w:p>
       <w:pPr>
         <w:numPr>
+          <w:ilvl w:val="0"/>
           <w:numId w:val="0"/>
         </w:numPr>
         <w:ind w:leftChars="0" w:firstLine="420" w:firstLineChars="0"/>
@@ -1080,7 +1105,7 @@
       <w:pPr>
         <w:numPr>
           <w:ilvl w:val="0"/>
-          <w:numId w:val="2"/>
+          <w:numId w:val="3"/>
         </w:numPr>
         <w:ind w:left="840" w:leftChars="0" w:hanging="420" w:firstLineChars="0"/>
         <w:rPr>
@@ -1120,6 +1145,7 @@
     <w:p>
       <w:pPr>
         <w:numPr>
+          <w:ilvl w:val="0"/>
           <w:numId w:val="0"/>
         </w:numPr>
         <w:ind w:left="420" w:leftChars="0" w:firstLine="420" w:firstLineChars="0"/>
@@ -1175,6 +1201,7 @@
     <w:p>
       <w:pPr>
         <w:numPr>
+          <w:ilvl w:val="0"/>
           <w:numId w:val="0"/>
         </w:numPr>
         <w:ind w:leftChars="0" w:firstLine="420" w:firstLineChars="0"/>
@@ -1188,7 +1215,7 @@
       <w:pPr>
         <w:numPr>
           <w:ilvl w:val="0"/>
-          <w:numId w:val="2"/>
+          <w:numId w:val="3"/>
         </w:numPr>
         <w:ind w:left="840" w:leftChars="0" w:hanging="420" w:firstLineChars="0"/>
         <w:rPr>
@@ -1228,6 +1255,7 @@
     <w:p>
       <w:pPr>
         <w:numPr>
+          <w:ilvl w:val="0"/>
           <w:numId w:val="0"/>
         </w:numPr>
         <w:ind w:left="420" w:leftChars="0" w:firstLine="420" w:firstLineChars="0"/>
@@ -1284,7 +1312,7 @@
       <w:pPr>
         <w:numPr>
           <w:ilvl w:val="0"/>
-          <w:numId w:val="2"/>
+          <w:numId w:val="3"/>
         </w:numPr>
         <w:ind w:left="840" w:leftChars="0" w:hanging="420" w:firstLineChars="0"/>
         <w:rPr>
@@ -1304,6 +1332,7 @@
       <w:pPr>
         <w:widowControl w:val="0"/>
         <w:numPr>
+          <w:ilvl w:val="0"/>
           <w:numId w:val="0"/>
         </w:numPr>
         <w:jc w:val="both"/>
@@ -1317,6 +1346,7 @@
       <w:pPr>
         <w:widowControl w:val="0"/>
         <w:numPr>
+          <w:ilvl w:val="0"/>
           <w:numId w:val="0"/>
         </w:numPr>
         <w:jc w:val="both"/>
@@ -1325,67 +1355,214 @@
           <w:lang w:val="en-US" w:eastAsia="zh-CN"/>
         </w:rPr>
       </w:pPr>
+    </w:p>
+    <w:p>
+      <w:pPr>
+        <w:rPr>
+          <w:rFonts w:hint="eastAsia"/>
+          <w:lang w:val="en-US" w:eastAsia="zh-CN"/>
+        </w:rPr>
+      </w:pPr>
+      <w:r>
+        <w:rPr>
+          <w:rFonts w:hint="eastAsia"/>
+          <w:lang w:val="en-US" w:eastAsia="zh-CN"/>
+        </w:rPr>
+        <w:t xml:space="preserve">Reference: </w:t>
+      </w:r>
+      <w:r>
+        <w:rPr>
+          <w:rFonts w:hint="eastAsia"/>
+          <w:lang w:val="en-US" w:eastAsia="zh-CN"/>
+        </w:rPr>
+        <w:fldChar w:fldCharType="begin"/>
+      </w:r>
+      <w:r>
+        <w:rPr>
+          <w:rFonts w:hint="eastAsia"/>
+          <w:lang w:val="en-US" w:eastAsia="zh-CN"/>
+        </w:rPr>
+        <w:instrText xml:space="preserve"> HYPERLINK "https://www.cnblogs.com/SkyMouse/archive/2012/07/05/2578553.html" </w:instrText>
+      </w:r>
+      <w:r>
+        <w:rPr>
+          <w:rFonts w:hint="eastAsia"/>
+          <w:lang w:val="en-US" w:eastAsia="zh-CN"/>
+        </w:rPr>
+        <w:fldChar w:fldCharType="separate"/>
+      </w:r>
+      <w:r>
+        <w:rPr>
+          <w:rStyle w:val="5"/>
+          <w:rFonts w:hint="eastAsia"/>
+          <w:lang w:val="en-US" w:eastAsia="zh-CN"/>
+        </w:rPr>
+        <w:t>https://www.cnblogs.com/SkyMouse/archive/2012/07/05/2578553.html</w:t>
+      </w:r>
+      <w:r>
+        <w:rPr>
+          <w:rFonts w:hint="eastAsia"/>
+          <w:lang w:val="en-US" w:eastAsia="zh-CN"/>
+        </w:rPr>
+        <w:fldChar w:fldCharType="end"/>
+      </w:r>
+    </w:p>
+    <w:p>
+      <w:pPr>
+        <w:rPr>
+          <w:rFonts w:hint="eastAsia"/>
+          <w:lang w:val="en-US" w:eastAsia="zh-CN"/>
+        </w:rPr>
+      </w:pPr>
+    </w:p>
+    <w:p>
+      <w:pPr>
+        <w:pStyle w:val="3"/>
+        <w:numPr>
+          <w:ilvl w:val="0"/>
+          <w:numId w:val="1"/>
+        </w:numPr>
+        <w:ind w:left="425" w:leftChars="0" w:hanging="425" w:firstLineChars="0"/>
+        <w:rPr>
+          <w:rFonts w:hint="eastAsia"/>
+          <w:szCs w:val="22"/>
+          <w:lang w:val="en-US" w:eastAsia="zh-CN"/>
+        </w:rPr>
+      </w:pPr>
+      <w:r>
+        <w:rPr>
+          <w:rFonts w:hint="eastAsia"/>
+          <w:szCs w:val="22"/>
+          <w:lang w:val="en-US" w:eastAsia="zh-CN"/>
+        </w:rPr>
+        <w:t>Windbg to analyze un-handled exception</w:t>
+      </w:r>
+    </w:p>
+    <w:p>
+      <w:pPr>
+        <w:numPr>
+          <w:numId w:val="0"/>
+        </w:numPr>
+        <w:rPr>
+          <w:rFonts w:hint="eastAsia"/>
+          <w:lang w:val="en-US" w:eastAsia="zh-CN"/>
+        </w:rPr>
+      </w:pPr>
+      <w:r>
+        <w:rPr>
+          <w:rFonts w:hint="eastAsia"/>
+          <w:lang w:val="en-US" w:eastAsia="zh-CN"/>
+        </w:rPr>
+        <w:t xml:space="preserve">Set the </w:t>
+      </w:r>
+      <w:r>
+        <w:rPr>
+          <w:rFonts w:hint="eastAsia"/>
+          <w:b/>
+          <w:bCs/>
+          <w:lang w:val="en-US" w:eastAsia="zh-CN"/>
+        </w:rPr>
+        <w:t xml:space="preserve">Full </w:t>
+      </w:r>
+      <w:r>
+        <w:rPr>
+          <w:rFonts w:hint="eastAsia"/>
+          <w:lang w:val="en-US" w:eastAsia="zh-CN"/>
+        </w:rPr>
+        <w:t>PDB to Windbg and access to the process before the exception. Then continue to run the process until the exception occurred. Windbg will show where the exception happened in and even the source code.</w:t>
+      </w:r>
+    </w:p>
+    <w:p>
+      <w:pPr>
+        <w:numPr>
+          <w:numId w:val="0"/>
+        </w:numPr>
+        <w:rPr>
+          <w:rFonts w:hint="eastAsia"/>
+          <w:lang w:val="en-US" w:eastAsia="zh-CN"/>
+        </w:rPr>
+      </w:pPr>
+      <w:r>
+        <w:rPr>
+          <w:rFonts w:hint="eastAsia"/>
+          <w:lang w:val="en-US" w:eastAsia="zh-CN"/>
+        </w:rPr>
+        <w:t xml:space="preserve">And type command </w:t>
+      </w:r>
+      <w:r>
+        <w:rPr>
+          <w:rFonts w:hint="eastAsia"/>
+          <w:b/>
+          <w:bCs/>
+          <w:i/>
+          <w:iCs/>
+          <w:lang w:val="en-US" w:eastAsia="zh-CN"/>
+        </w:rPr>
+        <w:t xml:space="preserve">k </w:t>
+      </w:r>
+      <w:r>
+        <w:rPr>
+          <w:rFonts w:hint="eastAsia"/>
+          <w:lang w:val="en-US" w:eastAsia="zh-CN"/>
+        </w:rPr>
+        <w:t>to show the call stack.</w:t>
+      </w:r>
+    </w:p>
+    <w:p>
+      <w:pPr>
+        <w:numPr>
+          <w:numId w:val="0"/>
+        </w:numPr>
+        <w:rPr>
+          <w:rFonts w:hint="eastAsia"/>
+          <w:lang w:val="en-US" w:eastAsia="zh-CN"/>
+        </w:rPr>
+      </w:pPr>
+      <w:r>
+        <w:drawing>
+          <wp:inline distT="0" distB="0" distL="114300" distR="114300">
+            <wp:extent cx="5266055" cy="2852420"/>
+            <wp:effectExtent l="0" t="0" r="10795" b="5080"/>
+            <wp:docPr id="10" name="图片 2"/>
+            <wp:cNvGraphicFramePr>
+              <a:graphicFrameLocks xmlns:a="http://schemas.openxmlformats.org/drawingml/2006/main" noChangeAspect="1"/>
+            </wp:cNvGraphicFramePr>
+            <a:graphic xmlns:a="http://schemas.openxmlformats.org/drawingml/2006/main">
+              <a:graphicData uri="http://schemas.openxmlformats.org/drawingml/2006/picture">
+                <pic:pic xmlns:pic="http://schemas.openxmlformats.org/drawingml/2006/picture">
+                  <pic:nvPicPr>
+                    <pic:cNvPr id="10" name="图片 2"/>
+                    <pic:cNvPicPr>
+                      <a:picLocks noChangeAspect="1"/>
+                    </pic:cNvPicPr>
+                  </pic:nvPicPr>
+                  <pic:blipFill>
+                    <a:blip r:embed="rId13"/>
+                    <a:stretch>
+                      <a:fillRect/>
+                    </a:stretch>
+                  </pic:blipFill>
+                  <pic:spPr>
+                    <a:xfrm>
+                      <a:off x="0" y="0"/>
+                      <a:ext cx="5266055" cy="2852420"/>
+                    </a:xfrm>
+                    <a:prstGeom prst="rect">
+                      <a:avLst/>
+                    </a:prstGeom>
+                    <a:noFill/>
+                    <a:ln w="9525">
+                      <a:noFill/>
+                    </a:ln>
+                  </pic:spPr>
+                </pic:pic>
+              </a:graphicData>
+            </a:graphic>
+          </wp:inline>
+        </w:drawing>
+      </w:r>
       <w:bookmarkStart w:id="0" w:name="_GoBack"/>
       <w:bookmarkEnd w:id="0"/>
-    </w:p>
-    <w:p>
-      <w:pPr>
-        <w:rPr>
-          <w:rFonts w:hint="eastAsia"/>
-          <w:lang w:val="en-US" w:eastAsia="zh-CN"/>
-        </w:rPr>
-      </w:pPr>
-      <w:r>
-        <w:rPr>
-          <w:rFonts w:hint="eastAsia"/>
-          <w:lang w:val="en-US" w:eastAsia="zh-CN"/>
-        </w:rPr>
-        <w:t xml:space="preserve">Reference: </w:t>
-      </w:r>
-      <w:r>
-        <w:rPr>
-          <w:rFonts w:hint="eastAsia"/>
-          <w:lang w:val="en-US" w:eastAsia="zh-CN"/>
-        </w:rPr>
-        <w:fldChar w:fldCharType="begin"/>
-      </w:r>
-      <w:r>
-        <w:rPr>
-          <w:rFonts w:hint="eastAsia"/>
-          <w:lang w:val="en-US" w:eastAsia="zh-CN"/>
-        </w:rPr>
-        <w:instrText xml:space="preserve"> HYPERLINK "https://www.cnblogs.com/SkyMouse/archive/2012/07/05/2578553.html" </w:instrText>
-      </w:r>
-      <w:r>
-        <w:rPr>
-          <w:rFonts w:hint="eastAsia"/>
-          <w:lang w:val="en-US" w:eastAsia="zh-CN"/>
-        </w:rPr>
-        <w:fldChar w:fldCharType="separate"/>
-      </w:r>
-      <w:r>
-        <w:rPr>
-          <w:rStyle w:val="5"/>
-          <w:rFonts w:hint="eastAsia"/>
-          <w:lang w:val="en-US" w:eastAsia="zh-CN"/>
-        </w:rPr>
-        <w:t>https://www.cnblogs.com/SkyMouse/archive/2012/07/05/2578553.html</w:t>
-      </w:r>
-      <w:r>
-        <w:rPr>
-          <w:rFonts w:hint="eastAsia"/>
-          <w:lang w:val="en-US" w:eastAsia="zh-CN"/>
-        </w:rPr>
-        <w:fldChar w:fldCharType="end"/>
-      </w:r>
-    </w:p>
-    <w:p>
-      <w:pPr>
-        <w:rPr>
-          <w:rFonts w:hint="eastAsia"/>
-          <w:lang w:val="en-US" w:eastAsia="zh-CN"/>
-        </w:rPr>
-      </w:pPr>
     </w:p>
     <w:sectPr>
       <w:pgSz w:w="11906" w:h="16838"/>
@@ -1433,10 +1610,30 @@
       </w:rPr>
     </w:lvl>
   </w:abstractNum>
+  <w:abstractNum w:abstractNumId="2">
+    <w:nsid w:val="5B057EC2"/>
+    <w:multiLevelType w:val="singleLevel"/>
+    <w:tmpl w:val="5B057EC2"/>
+    <w:lvl w:ilvl="0" w:tentative="0">
+      <w:start w:val="1"/>
+      <w:numFmt w:val="decimal"/>
+      <w:lvlText w:val="%1."/>
+      <w:lvlJc w:val="left"/>
+      <w:pPr>
+        <w:ind w:left="425" w:hanging="425"/>
+      </w:pPr>
+      <w:rPr>
+        <w:rFonts w:hint="default"/>
+      </w:rPr>
+    </w:lvl>
+  </w:abstractNum>
   <w:num w:numId="1">
+    <w:abstractNumId w:val="2"/>
+  </w:num>
+  <w:num w:numId="2">
     <w:abstractNumId w:val="0"/>
   </w:num>
-  <w:num w:numId="2">
+  <w:num w:numId="3">
     <w:abstractNumId w:val="1"/>
   </w:num>
 </w:numbering>
@@ -1454,7 +1651,7 @@
   <w:latentStyles w:count="260" w:defQFormat="0" w:defUnhideWhenUsed="1" w:defSemiHidden="1" w:defUIPriority="99" w:defLockedState="0">
     <w:lsdException w:qFormat="1" w:unhideWhenUsed="0" w:uiPriority="0" w:semiHidden="0" w:name="Normal"/>
     <w:lsdException w:qFormat="1" w:unhideWhenUsed="0" w:uiPriority="0" w:semiHidden="0" w:name="heading 1"/>
-    <w:lsdException w:qFormat="1" w:uiPriority="0" w:name="heading 2"/>
+    <w:lsdException w:qFormat="1" w:uiPriority="0" w:semiHidden="0" w:name="heading 2"/>
     <w:lsdException w:qFormat="1" w:uiPriority="0" w:name="heading 3"/>
     <w:lsdException w:qFormat="1" w:uiPriority="0" w:name="heading 4"/>
     <w:lsdException w:qFormat="1" w:uiPriority="0" w:name="heading 5"/>

</xml_diff>